<commit_message>
Update 2025 archive and index with new article on Tkinter documentation
- Replaced placeholder image and text in 2025 archive with actual content for "Inside the Company Store: Demystifying Tkinter Docs".
- Updated the link to the new article in the archive.
- Modified the index page to reflect the new article title and description.
</commit_message>
<xml_diff>
--- a/Articles/2025/2_The_Artist_Toolkit/1_The_Company_Store/Write Up.docx
+++ b/Articles/2025/2_The_Artist_Toolkit/1_The_Company_Store/Write Up.docx
@@ -23,7 +23,7 @@
     <w:p>
       <w:pPr>
         <w:rPr>
-          <w:rStyle w:val="SubtleEmphasis"/>
+          <w:rStyle w:val="SubtitleChar"/>
         </w:rPr>
       </w:pPr>
       <w:r>
@@ -37,7 +37,7 @@
       </w:r>
       <w:r>
         <w:rPr>
-          <w:rStyle w:val="SubtleEmphasis"/>
+          <w:rStyle w:val="SubtitleChar"/>
         </w:rPr>
         <w:t>Demystifying Tkinter Docs</w:t>
       </w:r>

</xml_diff>